<commit_message>
updating meeting log for 8/31/13; added Brandon status for week of 8/31/13
</commit_message>
<xml_diff>
--- a/Meeting log/13_8_31_Log.docx
+++ b/Meeting log/13_8_31_Log.docx
@@ -171,11 +171,621 @@
         </w:tc>
       </w:tr>
     </w:tbl>
-    <w:p>
+    <w:p/>
+    <w:p>
+      <w:r>
+        <w:rPr>
+          <w:highlight w:val="red"/>
+        </w:rPr>
+        <w:t>Headline: First SD1 meeting with Dr. Silage. We now have access to Rm. 702 (</w:t>
+      </w:r>
+      <w:proofErr w:type="spellStart"/>
+      <w:r>
+        <w:rPr>
+          <w:highlight w:val="red"/>
+        </w:rPr>
+        <w:t>keycode</w:t>
+      </w:r>
+      <w:proofErr w:type="spellEnd"/>
+      <w:r>
+        <w:rPr>
+          <w:highlight w:val="red"/>
+        </w:rPr>
+        <w:t>: 5-3-2-4)</w:t>
+      </w:r>
+    </w:p>
+    <w:p>
+      <w:r>
+        <w:rPr>
+          <w:highlight w:val="yellow"/>
+        </w:rPr>
+        <w:t>Topics to discuss</w:t>
+      </w:r>
+    </w:p>
+    <w:p>
+      <w:pPr>
+        <w:pStyle w:val="ListParagraph"/>
+        <w:numPr>
+          <w:ilvl w:val="0"/>
+          <w:numId w:val="1"/>
+        </w:numPr>
+      </w:pPr>
+      <w:r>
+        <w:t>Re-introduce SD project to Dr. Silage</w:t>
+      </w:r>
+    </w:p>
+    <w:p>
+      <w:pPr>
+        <w:pStyle w:val="ListParagraph"/>
+        <w:numPr>
+          <w:ilvl w:val="1"/>
+          <w:numId w:val="1"/>
+        </w:numPr>
+      </w:pPr>
+      <w:r>
+        <w:t xml:space="preserve">Re-designing KD2BD 1200 bps BPSK </w:t>
+      </w:r>
+      <w:proofErr w:type="spellStart"/>
+      <w:r>
+        <w:t>Pacsat</w:t>
+      </w:r>
+      <w:proofErr w:type="spellEnd"/>
+      <w:r>
+        <w:t xml:space="preserve"> modem using FPGA</w:t>
+      </w:r>
+    </w:p>
+    <w:p>
+      <w:pPr>
+        <w:pStyle w:val="ListParagraph"/>
+        <w:numPr>
+          <w:ilvl w:val="1"/>
+          <w:numId w:val="1"/>
+        </w:numPr>
+      </w:pPr>
+      <w:r>
+        <w:t>Comparing modem performance between two different carrier extraction circuits: KD2BD and Costas loop</w:t>
+      </w:r>
+    </w:p>
+    <w:p>
+      <w:pPr>
+        <w:pStyle w:val="ListParagraph"/>
+        <w:numPr>
+          <w:ilvl w:val="1"/>
+          <w:numId w:val="1"/>
+        </w:numPr>
+      </w:pPr>
+      <w:r>
+        <w:t xml:space="preserve">Progressing from </w:t>
+      </w:r>
+      <w:proofErr w:type="spellStart"/>
+      <w:r>
+        <w:t>Matlab</w:t>
+      </w:r>
+      <w:proofErr w:type="spellEnd"/>
+      <w:r>
+        <w:t>/Simulink simulation to HDL implementation on hardware</w:t>
+      </w:r>
+    </w:p>
+    <w:p>
+      <w:pPr>
+        <w:pStyle w:val="ListParagraph"/>
+        <w:numPr>
+          <w:ilvl w:val="1"/>
+          <w:numId w:val="1"/>
+        </w:numPr>
+      </w:pPr>
+      <w:r>
+        <w:t>Implementing loop-back from demodulator output to modulator input</w:t>
+      </w:r>
+    </w:p>
+    <w:p>
+      <w:pPr>
+        <w:pStyle w:val="ListParagraph"/>
+        <w:numPr>
+          <w:ilvl w:val="1"/>
+          <w:numId w:val="1"/>
+        </w:numPr>
+      </w:pPr>
+      <w:r>
+        <w:t>(Optional) Using partial configuration to swap carrier extraction implementations while other sections of modem is still operating.</w:t>
+      </w:r>
+    </w:p>
+    <w:p>
+      <w:pPr>
+        <w:pStyle w:val="ListParagraph"/>
+        <w:numPr>
+          <w:ilvl w:val="1"/>
+          <w:numId w:val="1"/>
+        </w:numPr>
+      </w:pPr>
+      <w:r>
+        <w:t xml:space="preserve">Interface modem loop-back to TS-2000 radio and spectrum analyzer </w:t>
+      </w:r>
+    </w:p>
+    <w:p>
+      <w:pPr>
+        <w:pStyle w:val="ListParagraph"/>
+        <w:numPr>
+          <w:ilvl w:val="0"/>
+          <w:numId w:val="1"/>
+        </w:numPr>
+      </w:pPr>
+      <w:r>
+        <w:t>Provide status</w:t>
+      </w:r>
+    </w:p>
+    <w:p>
+      <w:pPr>
+        <w:pStyle w:val="ListParagraph"/>
+        <w:numPr>
+          <w:ilvl w:val="1"/>
+          <w:numId w:val="1"/>
+        </w:numPr>
+      </w:pPr>
+      <w:r>
+        <w:t xml:space="preserve">Almost done </w:t>
+      </w:r>
+      <w:proofErr w:type="spellStart"/>
+      <w:r>
+        <w:t>Maltlab</w:t>
+      </w:r>
+      <w:proofErr w:type="spellEnd"/>
+      <w:r>
+        <w:t>/Simulink simulation of KD2BD modem and Costas loop</w:t>
+      </w:r>
+    </w:p>
+    <w:p>
+      <w:pPr>
+        <w:pStyle w:val="ListParagraph"/>
+        <w:numPr>
+          <w:ilvl w:val="0"/>
+          <w:numId w:val="1"/>
+        </w:numPr>
+      </w:pPr>
+      <w:r>
+        <w:t>Tools we need access to</w:t>
+      </w:r>
+    </w:p>
+    <w:p>
+      <w:pPr>
+        <w:pStyle w:val="ListParagraph"/>
+        <w:numPr>
+          <w:ilvl w:val="1"/>
+          <w:numId w:val="1"/>
+        </w:numPr>
+      </w:pPr>
+      <w:r>
+        <w:t>System Generator for DSP</w:t>
+      </w:r>
+    </w:p>
+    <w:p>
+      <w:pPr>
+        <w:pStyle w:val="ListParagraph"/>
+        <w:numPr>
+          <w:ilvl w:val="1"/>
+          <w:numId w:val="1"/>
+        </w:numPr>
+      </w:pPr>
+      <w:r>
+        <w:t xml:space="preserve">Xilinx ISE Design Suite or </w:t>
+      </w:r>
+      <w:proofErr w:type="spellStart"/>
+      <w:r>
+        <w:t>Vivado</w:t>
+      </w:r>
+      <w:proofErr w:type="spellEnd"/>
+      <w:r>
+        <w:t xml:space="preserve"> Design Suite</w:t>
+      </w:r>
+    </w:p>
+    <w:p>
+      <w:pPr>
+        <w:pStyle w:val="ListParagraph"/>
+        <w:numPr>
+          <w:ilvl w:val="2"/>
+          <w:numId w:val="1"/>
+        </w:numPr>
+      </w:pPr>
+      <w:proofErr w:type="spellStart"/>
+      <w:r>
+        <w:t>Chipscope</w:t>
+      </w:r>
+      <w:proofErr w:type="spellEnd"/>
+      <w:r>
+        <w:t xml:space="preserve"> (with spectrum analyzer?)</w:t>
+      </w:r>
+    </w:p>
+    <w:p>
+      <w:pPr>
+        <w:pStyle w:val="ListParagraph"/>
+        <w:numPr>
+          <w:ilvl w:val="2"/>
+          <w:numId w:val="1"/>
+        </w:numPr>
+      </w:pPr>
+      <w:r>
+        <w:t>(optional) partial configuration support</w:t>
+      </w:r>
+    </w:p>
+    <w:p>
+      <w:pPr>
+        <w:pStyle w:val="ListParagraph"/>
+        <w:numPr>
+          <w:ilvl w:val="1"/>
+          <w:numId w:val="1"/>
+        </w:numPr>
+      </w:pPr>
+      <w:r>
+        <w:t xml:space="preserve">Avnet LX-9 </w:t>
+      </w:r>
+      <w:proofErr w:type="spellStart"/>
+      <w:r>
+        <w:t>Microboard</w:t>
+      </w:r>
+      <w:proofErr w:type="spellEnd"/>
+      <w:r>
+        <w:t xml:space="preserve"> or (optional) </w:t>
+      </w:r>
+      <w:proofErr w:type="spellStart"/>
+      <w:r>
+        <w:t>Microzed</w:t>
+      </w:r>
+      <w:proofErr w:type="spellEnd"/>
+    </w:p>
+    <w:p>
+      <w:pPr>
+        <w:pStyle w:val="ListParagraph"/>
+        <w:numPr>
+          <w:ilvl w:val="1"/>
+          <w:numId w:val="1"/>
+        </w:numPr>
+      </w:pPr>
+      <w:proofErr w:type="spellStart"/>
+      <w:r>
+        <w:t>Pmod</w:t>
+      </w:r>
+      <w:proofErr w:type="spellEnd"/>
+      <w:r>
+        <w:t xml:space="preserve"> DAC and ADC</w:t>
+      </w:r>
+    </w:p>
+    <w:p>
+      <w:pPr>
+        <w:pStyle w:val="ListParagraph"/>
+        <w:ind w:left="1440"/>
+      </w:pPr>
+    </w:p>
+    <w:p>
+      <w:r>
+        <w:rPr>
+          <w:highlight w:val="yellow"/>
+        </w:rPr>
+        <w:t>Dr. Silage feedback</w:t>
+      </w:r>
+    </w:p>
+    <w:p>
+      <w:pPr>
+        <w:pStyle w:val="ListParagraph"/>
+        <w:numPr>
+          <w:ilvl w:val="0"/>
+          <w:numId w:val="2"/>
+        </w:numPr>
+      </w:pPr>
+      <w:r>
+        <w:t>Implement loopback from digital side (interface with laptop via USB)</w:t>
+      </w:r>
+    </w:p>
+    <w:p>
+      <w:pPr>
+        <w:pStyle w:val="ListParagraph"/>
+        <w:numPr>
+          <w:ilvl w:val="0"/>
+          <w:numId w:val="2"/>
+        </w:numPr>
+      </w:pPr>
+      <w:r>
+        <w:t>Implement AFC control for Doppler shift correction</w:t>
+      </w:r>
+    </w:p>
+    <w:p>
+      <w:pPr>
+        <w:pStyle w:val="ListParagraph"/>
+        <w:numPr>
+          <w:ilvl w:val="0"/>
+          <w:numId w:val="2"/>
+        </w:numPr>
+      </w:pPr>
+      <w:r>
+        <w:t xml:space="preserve">Purchase LX-9 </w:t>
+      </w:r>
+      <w:proofErr w:type="spellStart"/>
+      <w:r>
+        <w:t>Microboard</w:t>
+      </w:r>
+      <w:proofErr w:type="spellEnd"/>
+      <w:r>
+        <w:t xml:space="preserve"> (considering resource availability with LX9 part)</w:t>
+      </w:r>
+    </w:p>
+    <w:p>
+      <w:pPr>
+        <w:pStyle w:val="ListParagraph"/>
+        <w:numPr>
+          <w:ilvl w:val="0"/>
+          <w:numId w:val="2"/>
+        </w:numPr>
+      </w:pPr>
+      <w:r>
+        <w:t>Dr. Sullivan is Departmental Coordinator and can reimburse purchase</w:t>
+      </w:r>
+    </w:p>
+    <w:p>
+      <w:pPr>
+        <w:pStyle w:val="ListParagraph"/>
+        <w:numPr>
+          <w:ilvl w:val="0"/>
+          <w:numId w:val="2"/>
+        </w:numPr>
+      </w:pPr>
+      <w:proofErr w:type="spellStart"/>
+      <w:r>
+        <w:t>Chipscode</w:t>
+      </w:r>
+      <w:proofErr w:type="spellEnd"/>
+      <w:r>
+        <w:t xml:space="preserve"> and System Generator are supposedly available in Silage’s lab</w:t>
+      </w:r>
+    </w:p>
+    <w:p>
+      <w:pPr>
+        <w:pStyle w:val="ListParagraph"/>
+        <w:numPr>
+          <w:ilvl w:val="0"/>
+          <w:numId w:val="2"/>
+        </w:numPr>
+      </w:pPr>
+      <w:r>
+        <w:t>Silage is okay with Costas loop performance comparison</w:t>
+      </w:r>
+    </w:p>
+    <w:p>
+      <w:pPr>
+        <w:pStyle w:val="ListParagraph"/>
+        <w:numPr>
+          <w:ilvl w:val="0"/>
+          <w:numId w:val="2"/>
+        </w:numPr>
+      </w:pPr>
+      <w:r>
+        <w:t xml:space="preserve">Partial configuration seems to be a no-go </w:t>
+      </w:r>
+      <w:proofErr w:type="spellStart"/>
+      <w:r>
+        <w:t>atm</w:t>
+      </w:r>
+      <w:proofErr w:type="spellEnd"/>
+      <w:r>
+        <w:t xml:space="preserve"> due to us not seeming to go the Zynq-7000 route</w:t>
+      </w:r>
+    </w:p>
+    <w:p/>
+    <w:p>
+      <w:r>
+        <w:rPr>
+          <w:highlight w:val="yellow"/>
+        </w:rPr>
+        <w:t>Want to bring up next time</w:t>
+      </w:r>
+    </w:p>
+    <w:p>
+      <w:pPr>
+        <w:pStyle w:val="ListParagraph"/>
+        <w:numPr>
+          <w:ilvl w:val="0"/>
+          <w:numId w:val="3"/>
+        </w:numPr>
+      </w:pPr>
+      <w:r>
+        <w:t>Hardware-in-the-loop support for Spartan 6 LX-9</w:t>
+      </w:r>
+    </w:p>
+    <w:p/>
+    <w:p/>
+    <w:tbl>
+      <w:tblPr>
+        <w:tblStyle w:val="TableGrid"/>
+        <w:tblW w:w="10306" w:type="dxa"/>
+        <w:tblInd w:w="-478" w:type="dxa"/>
+        <w:tblLook w:val="04A0" w:firstRow="1" w:lastRow="0" w:firstColumn="1" w:lastColumn="0" w:noHBand="0" w:noVBand="1"/>
+      </w:tblPr>
+      <w:tblGrid>
+        <w:gridCol w:w="5153"/>
+        <w:gridCol w:w="5153"/>
+      </w:tblGrid>
+      <w:tr>
+        <w:trPr>
+          <w:trHeight w:val="860"/>
+        </w:trPr>
+        <w:tc>
+          <w:tcPr>
+            <w:tcW w:w="5153" w:type="dxa"/>
+          </w:tcPr>
+          <w:p>
+            <w:pPr>
+              <w:jc w:val="center"/>
+              <w:rPr>
+                <w:b/>
+              </w:rPr>
+            </w:pPr>
+            <w:r>
+              <w:rPr>
+                <w:b/>
+              </w:rPr>
+              <w:t>Engineer</w:t>
+            </w:r>
+          </w:p>
+        </w:tc>
+        <w:tc>
+          <w:tcPr>
+            <w:tcW w:w="5153" w:type="dxa"/>
+          </w:tcPr>
+          <w:p>
+            <w:pPr>
+              <w:jc w:val="center"/>
+              <w:rPr>
+                <w:b/>
+              </w:rPr>
+            </w:pPr>
+            <w:r>
+              <w:rPr>
+                <w:b/>
+              </w:rPr>
+              <w:t>Status</w:t>
+            </w:r>
+          </w:p>
+        </w:tc>
+      </w:tr>
+      <w:tr>
+        <w:trPr>
+          <w:trHeight w:val="813"/>
+        </w:trPr>
+        <w:tc>
+          <w:tcPr>
+            <w:tcW w:w="5153" w:type="dxa"/>
+          </w:tcPr>
+          <w:p>
+            <w:pPr>
+              <w:jc w:val="center"/>
+            </w:pPr>
+            <w:r>
+              <w:t xml:space="preserve">Brian </w:t>
+            </w:r>
+            <w:proofErr w:type="spellStart"/>
+            <w:r>
+              <w:t>Thibodeau</w:t>
+            </w:r>
+            <w:proofErr w:type="spellEnd"/>
+          </w:p>
+        </w:tc>
+        <w:tc>
+          <w:tcPr>
+            <w:tcW w:w="5153" w:type="dxa"/>
+          </w:tcPr>
+          <w:p>
+            <w:pPr>
+              <w:jc w:val="center"/>
+            </w:pPr>
+          </w:p>
+        </w:tc>
+      </w:tr>
+      <w:tr>
+        <w:trPr>
+          <w:trHeight w:val="860"/>
+        </w:trPr>
+        <w:tc>
+          <w:tcPr>
+            <w:tcW w:w="5153" w:type="dxa"/>
+          </w:tcPr>
+          <w:p>
+            <w:pPr>
+              <w:jc w:val="center"/>
+            </w:pPr>
+            <w:r>
+              <w:t>Cedric Destin</w:t>
+            </w:r>
+          </w:p>
+        </w:tc>
+        <w:tc>
+          <w:tcPr>
+            <w:tcW w:w="5153" w:type="dxa"/>
+          </w:tcPr>
+          <w:p>
+            <w:pPr>
+              <w:jc w:val="center"/>
+            </w:pPr>
+          </w:p>
+        </w:tc>
+      </w:tr>
+      <w:tr>
+        <w:trPr>
+          <w:trHeight w:val="813"/>
+        </w:trPr>
+        <w:tc>
+          <w:tcPr>
+            <w:tcW w:w="5153" w:type="dxa"/>
+          </w:tcPr>
+          <w:p>
+            <w:pPr>
+              <w:jc w:val="center"/>
+            </w:pPr>
+            <w:r>
+              <w:t>Brandon Keith</w:t>
+            </w:r>
+          </w:p>
+        </w:tc>
+        <w:tc>
+          <w:tcPr>
+            <w:tcW w:w="5153" w:type="dxa"/>
+          </w:tcPr>
+          <w:p>
+            <w:pPr>
+              <w:pStyle w:val="ListParagraph"/>
+              <w:numPr>
+                <w:ilvl w:val="0"/>
+                <w:numId w:val="3"/>
+              </w:numPr>
+            </w:pPr>
+            <w:r>
+              <w:t xml:space="preserve">Switched to </w:t>
+            </w:r>
+            <w:proofErr w:type="spellStart"/>
+            <w:r>
+              <w:t>TortoiseSVN</w:t>
+            </w:r>
+            <w:proofErr w:type="spellEnd"/>
+            <w:r>
+              <w:t xml:space="preserve"> as source control client for </w:t>
+            </w:r>
+            <w:proofErr w:type="spellStart"/>
+            <w:r>
+              <w:t>Github</w:t>
+            </w:r>
+            <w:proofErr w:type="spellEnd"/>
+            <w:r>
+              <w:t xml:space="preserve">; </w:t>
+            </w:r>
+            <w:proofErr w:type="spellStart"/>
+            <w:r>
+              <w:t>Github</w:t>
+            </w:r>
+            <w:proofErr w:type="spellEnd"/>
+            <w:r>
+              <w:t xml:space="preserve"> for Windows is now deprecated</w:t>
+            </w:r>
+          </w:p>
+          <w:p>
+            <w:pPr>
+              <w:pStyle w:val="ListParagraph"/>
+              <w:numPr>
+                <w:ilvl w:val="0"/>
+                <w:numId w:val="3"/>
+              </w:numPr>
+            </w:pPr>
+            <w:r>
+              <w:t>Combined demodulator parts from Brandon and Brian to start system-level Simulink model of KD2BD modem.</w:t>
+            </w:r>
+          </w:p>
+        </w:tc>
+      </w:tr>
+    </w:tbl>
+    <w:p/>
+    <w:p>
+      <w:pPr>
+        <w:pStyle w:val="ListParagraph"/>
+      </w:pPr>
       <w:bookmarkStart w:id="0" w:name="_GoBack"/>
       <w:bookmarkEnd w:id="0"/>
     </w:p>
-    <w:p/>
     <w:sectPr>
       <w:pgSz w:w="12240" w:h="15840"/>
       <w:pgMar w:top="1440" w:right="1440" w:bottom="1440" w:left="1440" w:header="720" w:footer="720" w:gutter="0"/>
@@ -184,6 +794,359 @@
     </w:sectPr>
   </w:body>
 </w:document>
+</file>
+
+<file path=word/numbering.xml><?xml version="1.0" encoding="utf-8"?>
+<w:numbering xmlns:wpc="http://schemas.microsoft.com/office/word/2010/wordprocessingCanvas" xmlns:mc="http://schemas.openxmlformats.org/markup-compatibility/2006" xmlns:o="urn:schemas-microsoft-com:office:office" xmlns:r="http://schemas.openxmlformats.org/officeDocument/2006/relationships" xmlns:m="http://schemas.openxmlformats.org/officeDocument/2006/math" xmlns:v="urn:schemas-microsoft-com:vml" xmlns:wp14="http://schemas.microsoft.com/office/word/2010/wordprocessingDrawing" xmlns:wp="http://schemas.openxmlformats.org/drawingml/2006/wordprocessingDrawing" xmlns:w10="urn:schemas-microsoft-com:office:word" xmlns:w="http://schemas.openxmlformats.org/wordprocessingml/2006/main" xmlns:w14="http://schemas.microsoft.com/office/word/2010/wordml" xmlns:w15="http://schemas.microsoft.com/office/word/2012/wordml" xmlns:wpg="http://schemas.microsoft.com/office/word/2010/wordprocessingGroup" xmlns:wpi="http://schemas.microsoft.com/office/word/2010/wordprocessingInk" xmlns:wne="http://schemas.microsoft.com/office/word/2006/wordml" xmlns:wps="http://schemas.microsoft.com/office/word/2010/wordprocessingShape" mc:Ignorable="w14 w15 wp14">
+  <w:abstractNum w:abstractNumId="0">
+    <w:nsid w:val="19DB1FB1"/>
+    <w:multiLevelType w:val="hybridMultilevel"/>
+    <w:tmpl w:val="C3FC4394"/>
+    <w:lvl w:ilvl="0" w:tplc="04090001">
+      <w:start w:val="1"/>
+      <w:numFmt w:val="bullet"/>
+      <w:lvlText w:val=""/>
+      <w:lvlJc w:val="left"/>
+      <w:pPr>
+        <w:ind w:left="720" w:hanging="360"/>
+      </w:pPr>
+      <w:rPr>
+        <w:rFonts w:ascii="Symbol" w:hAnsi="Symbol" w:hint="default"/>
+      </w:rPr>
+    </w:lvl>
+    <w:lvl w:ilvl="1" w:tplc="04090003" w:tentative="1">
+      <w:start w:val="1"/>
+      <w:numFmt w:val="bullet"/>
+      <w:lvlText w:val="o"/>
+      <w:lvlJc w:val="left"/>
+      <w:pPr>
+        <w:ind w:left="1440" w:hanging="360"/>
+      </w:pPr>
+      <w:rPr>
+        <w:rFonts w:ascii="Courier New" w:hAnsi="Courier New" w:cs="Courier New" w:hint="default"/>
+      </w:rPr>
+    </w:lvl>
+    <w:lvl w:ilvl="2" w:tplc="04090005" w:tentative="1">
+      <w:start w:val="1"/>
+      <w:numFmt w:val="bullet"/>
+      <w:lvlText w:val=""/>
+      <w:lvlJc w:val="left"/>
+      <w:pPr>
+        <w:ind w:left="2160" w:hanging="360"/>
+      </w:pPr>
+      <w:rPr>
+        <w:rFonts w:ascii="Wingdings" w:hAnsi="Wingdings" w:hint="default"/>
+      </w:rPr>
+    </w:lvl>
+    <w:lvl w:ilvl="3" w:tplc="04090001" w:tentative="1">
+      <w:start w:val="1"/>
+      <w:numFmt w:val="bullet"/>
+      <w:lvlText w:val=""/>
+      <w:lvlJc w:val="left"/>
+      <w:pPr>
+        <w:ind w:left="2880" w:hanging="360"/>
+      </w:pPr>
+      <w:rPr>
+        <w:rFonts w:ascii="Symbol" w:hAnsi="Symbol" w:hint="default"/>
+      </w:rPr>
+    </w:lvl>
+    <w:lvl w:ilvl="4" w:tplc="04090003" w:tentative="1">
+      <w:start w:val="1"/>
+      <w:numFmt w:val="bullet"/>
+      <w:lvlText w:val="o"/>
+      <w:lvlJc w:val="left"/>
+      <w:pPr>
+        <w:ind w:left="3600" w:hanging="360"/>
+      </w:pPr>
+      <w:rPr>
+        <w:rFonts w:ascii="Courier New" w:hAnsi="Courier New" w:cs="Courier New" w:hint="default"/>
+      </w:rPr>
+    </w:lvl>
+    <w:lvl w:ilvl="5" w:tplc="04090005" w:tentative="1">
+      <w:start w:val="1"/>
+      <w:numFmt w:val="bullet"/>
+      <w:lvlText w:val=""/>
+      <w:lvlJc w:val="left"/>
+      <w:pPr>
+        <w:ind w:left="4320" w:hanging="360"/>
+      </w:pPr>
+      <w:rPr>
+        <w:rFonts w:ascii="Wingdings" w:hAnsi="Wingdings" w:hint="default"/>
+      </w:rPr>
+    </w:lvl>
+    <w:lvl w:ilvl="6" w:tplc="04090001" w:tentative="1">
+      <w:start w:val="1"/>
+      <w:numFmt w:val="bullet"/>
+      <w:lvlText w:val=""/>
+      <w:lvlJc w:val="left"/>
+      <w:pPr>
+        <w:ind w:left="5040" w:hanging="360"/>
+      </w:pPr>
+      <w:rPr>
+        <w:rFonts w:ascii="Symbol" w:hAnsi="Symbol" w:hint="default"/>
+      </w:rPr>
+    </w:lvl>
+    <w:lvl w:ilvl="7" w:tplc="04090003" w:tentative="1">
+      <w:start w:val="1"/>
+      <w:numFmt w:val="bullet"/>
+      <w:lvlText w:val="o"/>
+      <w:lvlJc w:val="left"/>
+      <w:pPr>
+        <w:ind w:left="5760" w:hanging="360"/>
+      </w:pPr>
+      <w:rPr>
+        <w:rFonts w:ascii="Courier New" w:hAnsi="Courier New" w:cs="Courier New" w:hint="default"/>
+      </w:rPr>
+    </w:lvl>
+    <w:lvl w:ilvl="8" w:tplc="04090005" w:tentative="1">
+      <w:start w:val="1"/>
+      <w:numFmt w:val="bullet"/>
+      <w:lvlText w:val=""/>
+      <w:lvlJc w:val="left"/>
+      <w:pPr>
+        <w:ind w:left="6480" w:hanging="360"/>
+      </w:pPr>
+      <w:rPr>
+        <w:rFonts w:ascii="Wingdings" w:hAnsi="Wingdings" w:hint="default"/>
+      </w:rPr>
+    </w:lvl>
+  </w:abstractNum>
+  <w:abstractNum w:abstractNumId="1">
+    <w:nsid w:val="363D0E96"/>
+    <w:multiLevelType w:val="hybridMultilevel"/>
+    <w:tmpl w:val="85300E74"/>
+    <w:lvl w:ilvl="0" w:tplc="04090001">
+      <w:start w:val="1"/>
+      <w:numFmt w:val="bullet"/>
+      <w:lvlText w:val=""/>
+      <w:lvlJc w:val="left"/>
+      <w:pPr>
+        <w:ind w:left="720" w:hanging="360"/>
+      </w:pPr>
+      <w:rPr>
+        <w:rFonts w:ascii="Symbol" w:hAnsi="Symbol" w:hint="default"/>
+      </w:rPr>
+    </w:lvl>
+    <w:lvl w:ilvl="1" w:tplc="04090003">
+      <w:start w:val="1"/>
+      <w:numFmt w:val="bullet"/>
+      <w:lvlText w:val="o"/>
+      <w:lvlJc w:val="left"/>
+      <w:pPr>
+        <w:ind w:left="1440" w:hanging="360"/>
+      </w:pPr>
+      <w:rPr>
+        <w:rFonts w:ascii="Courier New" w:hAnsi="Courier New" w:cs="Courier New" w:hint="default"/>
+      </w:rPr>
+    </w:lvl>
+    <w:lvl w:ilvl="2" w:tplc="04090005">
+      <w:start w:val="1"/>
+      <w:numFmt w:val="bullet"/>
+      <w:lvlText w:val=""/>
+      <w:lvlJc w:val="left"/>
+      <w:pPr>
+        <w:ind w:left="2160" w:hanging="360"/>
+      </w:pPr>
+      <w:rPr>
+        <w:rFonts w:ascii="Wingdings" w:hAnsi="Wingdings" w:hint="default"/>
+      </w:rPr>
+    </w:lvl>
+    <w:lvl w:ilvl="3" w:tplc="04090001" w:tentative="1">
+      <w:start w:val="1"/>
+      <w:numFmt w:val="bullet"/>
+      <w:lvlText w:val=""/>
+      <w:lvlJc w:val="left"/>
+      <w:pPr>
+        <w:ind w:left="2880" w:hanging="360"/>
+      </w:pPr>
+      <w:rPr>
+        <w:rFonts w:ascii="Symbol" w:hAnsi="Symbol" w:hint="default"/>
+      </w:rPr>
+    </w:lvl>
+    <w:lvl w:ilvl="4" w:tplc="04090003" w:tentative="1">
+      <w:start w:val="1"/>
+      <w:numFmt w:val="bullet"/>
+      <w:lvlText w:val="o"/>
+      <w:lvlJc w:val="left"/>
+      <w:pPr>
+        <w:ind w:left="3600" w:hanging="360"/>
+      </w:pPr>
+      <w:rPr>
+        <w:rFonts w:ascii="Courier New" w:hAnsi="Courier New" w:cs="Courier New" w:hint="default"/>
+      </w:rPr>
+    </w:lvl>
+    <w:lvl w:ilvl="5" w:tplc="04090005" w:tentative="1">
+      <w:start w:val="1"/>
+      <w:numFmt w:val="bullet"/>
+      <w:lvlText w:val=""/>
+      <w:lvlJc w:val="left"/>
+      <w:pPr>
+        <w:ind w:left="4320" w:hanging="360"/>
+      </w:pPr>
+      <w:rPr>
+        <w:rFonts w:ascii="Wingdings" w:hAnsi="Wingdings" w:hint="default"/>
+      </w:rPr>
+    </w:lvl>
+    <w:lvl w:ilvl="6" w:tplc="04090001" w:tentative="1">
+      <w:start w:val="1"/>
+      <w:numFmt w:val="bullet"/>
+      <w:lvlText w:val=""/>
+      <w:lvlJc w:val="left"/>
+      <w:pPr>
+        <w:ind w:left="5040" w:hanging="360"/>
+      </w:pPr>
+      <w:rPr>
+        <w:rFonts w:ascii="Symbol" w:hAnsi="Symbol" w:hint="default"/>
+      </w:rPr>
+    </w:lvl>
+    <w:lvl w:ilvl="7" w:tplc="04090003" w:tentative="1">
+      <w:start w:val="1"/>
+      <w:numFmt w:val="bullet"/>
+      <w:lvlText w:val="o"/>
+      <w:lvlJc w:val="left"/>
+      <w:pPr>
+        <w:ind w:left="5760" w:hanging="360"/>
+      </w:pPr>
+      <w:rPr>
+        <w:rFonts w:ascii="Courier New" w:hAnsi="Courier New" w:cs="Courier New" w:hint="default"/>
+      </w:rPr>
+    </w:lvl>
+    <w:lvl w:ilvl="8" w:tplc="04090005" w:tentative="1">
+      <w:start w:val="1"/>
+      <w:numFmt w:val="bullet"/>
+      <w:lvlText w:val=""/>
+      <w:lvlJc w:val="left"/>
+      <w:pPr>
+        <w:ind w:left="6480" w:hanging="360"/>
+      </w:pPr>
+      <w:rPr>
+        <w:rFonts w:ascii="Wingdings" w:hAnsi="Wingdings" w:hint="default"/>
+      </w:rPr>
+    </w:lvl>
+  </w:abstractNum>
+  <w:abstractNum w:abstractNumId="2">
+    <w:nsid w:val="3CFB26B2"/>
+    <w:multiLevelType w:val="hybridMultilevel"/>
+    <w:tmpl w:val="8D5EC2EC"/>
+    <w:lvl w:ilvl="0" w:tplc="04090001">
+      <w:start w:val="1"/>
+      <w:numFmt w:val="bullet"/>
+      <w:lvlText w:val=""/>
+      <w:lvlJc w:val="left"/>
+      <w:pPr>
+        <w:ind w:left="720" w:hanging="360"/>
+      </w:pPr>
+      <w:rPr>
+        <w:rFonts w:ascii="Symbol" w:hAnsi="Symbol" w:hint="default"/>
+      </w:rPr>
+    </w:lvl>
+    <w:lvl w:ilvl="1" w:tplc="04090003" w:tentative="1">
+      <w:start w:val="1"/>
+      <w:numFmt w:val="bullet"/>
+      <w:lvlText w:val="o"/>
+      <w:lvlJc w:val="left"/>
+      <w:pPr>
+        <w:ind w:left="1440" w:hanging="360"/>
+      </w:pPr>
+      <w:rPr>
+        <w:rFonts w:ascii="Courier New" w:hAnsi="Courier New" w:cs="Courier New" w:hint="default"/>
+      </w:rPr>
+    </w:lvl>
+    <w:lvl w:ilvl="2" w:tplc="04090005" w:tentative="1">
+      <w:start w:val="1"/>
+      <w:numFmt w:val="bullet"/>
+      <w:lvlText w:val=""/>
+      <w:lvlJc w:val="left"/>
+      <w:pPr>
+        <w:ind w:left="2160" w:hanging="360"/>
+      </w:pPr>
+      <w:rPr>
+        <w:rFonts w:ascii="Wingdings" w:hAnsi="Wingdings" w:hint="default"/>
+      </w:rPr>
+    </w:lvl>
+    <w:lvl w:ilvl="3" w:tplc="04090001" w:tentative="1">
+      <w:start w:val="1"/>
+      <w:numFmt w:val="bullet"/>
+      <w:lvlText w:val=""/>
+      <w:lvlJc w:val="left"/>
+      <w:pPr>
+        <w:ind w:left="2880" w:hanging="360"/>
+      </w:pPr>
+      <w:rPr>
+        <w:rFonts w:ascii="Symbol" w:hAnsi="Symbol" w:hint="default"/>
+      </w:rPr>
+    </w:lvl>
+    <w:lvl w:ilvl="4" w:tplc="04090003" w:tentative="1">
+      <w:start w:val="1"/>
+      <w:numFmt w:val="bullet"/>
+      <w:lvlText w:val="o"/>
+      <w:lvlJc w:val="left"/>
+      <w:pPr>
+        <w:ind w:left="3600" w:hanging="360"/>
+      </w:pPr>
+      <w:rPr>
+        <w:rFonts w:ascii="Courier New" w:hAnsi="Courier New" w:cs="Courier New" w:hint="default"/>
+      </w:rPr>
+    </w:lvl>
+    <w:lvl w:ilvl="5" w:tplc="04090005" w:tentative="1">
+      <w:start w:val="1"/>
+      <w:numFmt w:val="bullet"/>
+      <w:lvlText w:val=""/>
+      <w:lvlJc w:val="left"/>
+      <w:pPr>
+        <w:ind w:left="4320" w:hanging="360"/>
+      </w:pPr>
+      <w:rPr>
+        <w:rFonts w:ascii="Wingdings" w:hAnsi="Wingdings" w:hint="default"/>
+      </w:rPr>
+    </w:lvl>
+    <w:lvl w:ilvl="6" w:tplc="04090001" w:tentative="1">
+      <w:start w:val="1"/>
+      <w:numFmt w:val="bullet"/>
+      <w:lvlText w:val=""/>
+      <w:lvlJc w:val="left"/>
+      <w:pPr>
+        <w:ind w:left="5040" w:hanging="360"/>
+      </w:pPr>
+      <w:rPr>
+        <w:rFonts w:ascii="Symbol" w:hAnsi="Symbol" w:hint="default"/>
+      </w:rPr>
+    </w:lvl>
+    <w:lvl w:ilvl="7" w:tplc="04090003" w:tentative="1">
+      <w:start w:val="1"/>
+      <w:numFmt w:val="bullet"/>
+      <w:lvlText w:val="o"/>
+      <w:lvlJc w:val="left"/>
+      <w:pPr>
+        <w:ind w:left="5760" w:hanging="360"/>
+      </w:pPr>
+      <w:rPr>
+        <w:rFonts w:ascii="Courier New" w:hAnsi="Courier New" w:cs="Courier New" w:hint="default"/>
+      </w:rPr>
+    </w:lvl>
+    <w:lvl w:ilvl="8" w:tplc="04090005" w:tentative="1">
+      <w:start w:val="1"/>
+      <w:numFmt w:val="bullet"/>
+      <w:lvlText w:val=""/>
+      <w:lvlJc w:val="left"/>
+      <w:pPr>
+        <w:ind w:left="6480" w:hanging="360"/>
+      </w:pPr>
+      <w:rPr>
+        <w:rFonts w:ascii="Wingdings" w:hAnsi="Wingdings" w:hint="default"/>
+      </w:rPr>
+    </w:lvl>
+  </w:abstractNum>
+  <w:num w:numId="1">
+    <w:abstractNumId w:val="1"/>
+  </w:num>
+  <w:num w:numId="2">
+    <w:abstractNumId w:val="2"/>
+  </w:num>
+  <w:num w:numId="3">
+    <w:abstractNumId w:val="0"/>
+  </w:num>
+</w:numbering>
 </file>
 
 <file path=word/styles.xml><?xml version="1.0" encoding="utf-8"?>
@@ -678,6 +1641,17 @@
       </w:tblCellMar>
     </w:tblPr>
   </w:style>
+  <w:style w:type="paragraph" w:styleId="ListParagraph">
+    <w:name w:val="List Paragraph"/>
+    <w:basedOn w:val="Normal"/>
+    <w:uiPriority w:val="34"/>
+    <w:qFormat/>
+    <w:rsid w:val="00214857"/>
+    <w:pPr>
+      <w:ind w:left="720"/>
+      <w:contextualSpacing/>
+    </w:pPr>
+  </w:style>
 </w:styles>
 </file>
 

</xml_diff>